<commit_message>
Updated Project 1 Proposal
</commit_message>
<xml_diff>
--- a/Project 1 - Brief Summary.docx
+++ b/Project 1 - Brief Summary.docx
@@ -22,6 +22,10 @@
     <w:p>
       <w:pPr>
         <w:pStyle w:val="ListBullet"/>
+        <w:numPr>
+          <w:ilvl w:val="0"/>
+          <w:numId w:val="2"/>
+        </w:numPr>
       </w:pPr>
       <w:r>
         <w:t xml:space="preserve">Project Title: </w:t>
@@ -33,6 +37,10 @@
     <w:p>
       <w:pPr>
         <w:pStyle w:val="ListBullet"/>
+        <w:numPr>
+          <w:ilvl w:val="0"/>
+          <w:numId w:val="2"/>
+        </w:numPr>
       </w:pPr>
       <w:r>
         <w:t xml:space="preserve">Team Member: </w:t>
@@ -41,221 +49,263 @@
     <w:p>
       <w:pPr>
         <w:pStyle w:val="ListBullet"/>
-        <w:tabs>
-          <w:tab w:val="clear" w:pos="360"/>
-          <w:tab w:val="num" w:pos="720"/>
-        </w:tabs>
-        <w:ind w:left="720"/>
-      </w:pPr>
-      <w:proofErr w:type="spellStart"/>
-      <w:r>
-        <w:t>Homa</w:t>
-      </w:r>
-      <w:proofErr w:type="spellEnd"/>
+        <w:numPr>
+          <w:ilvl w:val="1"/>
+          <w:numId w:val="2"/>
+        </w:numPr>
+      </w:pPr>
+      <w:r>
+        <w:t>Homa Nabili</w:t>
+      </w:r>
+    </w:p>
+    <w:p>
+      <w:pPr>
+        <w:pStyle w:val="ListBullet"/>
+        <w:numPr>
+          <w:ilvl w:val="1"/>
+          <w:numId w:val="2"/>
+        </w:numPr>
+      </w:pPr>
+      <w:r>
+        <w:t>Marvin Halili</w:t>
+      </w:r>
+    </w:p>
+    <w:p>
+      <w:pPr>
+        <w:pStyle w:val="ListBullet"/>
+        <w:numPr>
+          <w:ilvl w:val="1"/>
+          <w:numId w:val="2"/>
+        </w:numPr>
+      </w:pPr>
+      <w:r>
+        <w:t>Fahad Datoo</w:t>
+      </w:r>
+    </w:p>
+    <w:p>
+      <w:pPr>
+        <w:pStyle w:val="ListBullet"/>
+        <w:numPr>
+          <w:ilvl w:val="1"/>
+          <w:numId w:val="2"/>
+        </w:numPr>
+      </w:pPr>
+      <w:r>
+        <w:t>Hannah Chu</w:t>
+      </w:r>
+    </w:p>
+    <w:p>
+      <w:pPr>
+        <w:pStyle w:val="ListBullet"/>
+        <w:numPr>
+          <w:ilvl w:val="1"/>
+          <w:numId w:val="2"/>
+        </w:numPr>
+      </w:pPr>
+      <w:r>
+        <w:t>Sharon Liu</w:t>
+      </w:r>
+    </w:p>
+    <w:p>
+      <w:pPr>
+        <w:pStyle w:val="ListBullet"/>
+        <w:numPr>
+          <w:ilvl w:val="0"/>
+          <w:numId w:val="2"/>
+        </w:numPr>
+      </w:pPr>
+      <w:r>
+        <w:t xml:space="preserve">Datasets: </w:t>
+      </w:r>
+      <w:r>
+        <w:t>S&amp;P 500 companies’ financial data</w:t>
+      </w:r>
+    </w:p>
+    <w:p>
+      <w:pPr>
+        <w:pStyle w:val="ListBullet"/>
+        <w:numPr>
+          <w:ilvl w:val="0"/>
+          <w:numId w:val="2"/>
+        </w:numPr>
+      </w:pPr>
+      <w:r>
+        <w:t>Research Question</w:t>
+      </w:r>
+      <w:r>
+        <w:t>1</w:t>
+      </w:r>
+      <w:r>
+        <w:t>:</w:t>
+      </w:r>
+      <w:r>
+        <w:t xml:space="preserve"> Does high sales </w:t>
+      </w:r>
+      <w:r>
+        <w:t>growth</w:t>
+      </w:r>
       <w:r>
         <w:t xml:space="preserve"> </w:t>
       </w:r>
-      <w:proofErr w:type="spellStart"/>
-      <w:r>
-        <w:t>Nabili</w:t>
-      </w:r>
-      <w:proofErr w:type="spellEnd"/>
-    </w:p>
-    <w:p>
-      <w:pPr>
-        <w:pStyle w:val="ListBullet"/>
-        <w:tabs>
-          <w:tab w:val="clear" w:pos="360"/>
-          <w:tab w:val="num" w:pos="720"/>
-        </w:tabs>
-        <w:ind w:left="720"/>
-      </w:pPr>
-      <w:r>
-        <w:t xml:space="preserve">Marvin </w:t>
-      </w:r>
-      <w:proofErr w:type="spellStart"/>
-      <w:r>
-        <w:t>Halili</w:t>
-      </w:r>
-      <w:proofErr w:type="spellEnd"/>
-    </w:p>
-    <w:p>
-      <w:pPr>
-        <w:pStyle w:val="ListBullet"/>
-        <w:tabs>
-          <w:tab w:val="clear" w:pos="360"/>
-          <w:tab w:val="num" w:pos="720"/>
-        </w:tabs>
-        <w:ind w:left="720"/>
-      </w:pPr>
-      <w:r>
-        <w:t xml:space="preserve">Fahad </w:t>
-      </w:r>
-      <w:proofErr w:type="spellStart"/>
-      <w:r>
-        <w:t>Datoo</w:t>
-      </w:r>
-      <w:proofErr w:type="spellEnd"/>
-    </w:p>
-    <w:p>
-      <w:pPr>
-        <w:pStyle w:val="ListBullet"/>
-        <w:tabs>
-          <w:tab w:val="clear" w:pos="360"/>
-          <w:tab w:val="num" w:pos="720"/>
-        </w:tabs>
-        <w:ind w:left="720"/>
-      </w:pPr>
-      <w:r>
-        <w:t>Hannah Chu</w:t>
-      </w:r>
-    </w:p>
-    <w:p>
-      <w:pPr>
-        <w:pStyle w:val="ListBullet"/>
-        <w:tabs>
-          <w:tab w:val="clear" w:pos="360"/>
-          <w:tab w:val="num" w:pos="720"/>
-        </w:tabs>
-        <w:ind w:left="720"/>
-      </w:pPr>
-      <w:r>
-        <w:t>Sharon Liu</w:t>
-      </w:r>
-    </w:p>
-    <w:p>
-      <w:pPr>
-        <w:pStyle w:val="ListBullet"/>
-      </w:pPr>
-      <w:r>
-        <w:t>Research Question</w:t>
-      </w:r>
-      <w:r>
-        <w:t>/Description</w:t>
-      </w:r>
-      <w:r>
-        <w:t xml:space="preserve">: </w:t>
-      </w:r>
-      <w:r>
-        <w:t>Fi</w:t>
-      </w:r>
-      <w:r>
-        <w:t>nd top x factors that affects the stock price</w:t>
+      <w:r>
+        <w:t>translates into</w:t>
+      </w:r>
+      <w:r>
+        <w:t xml:space="preserve"> high stock price</w:t>
+      </w:r>
+      <w:r>
+        <w:t xml:space="preserve"> growth</w:t>
+      </w:r>
+      <w:r>
+        <w:t>?</w:t>
+      </w:r>
+    </w:p>
+    <w:p>
+      <w:pPr>
+        <w:pStyle w:val="ListBullet"/>
+        <w:numPr>
+          <w:ilvl w:val="1"/>
+          <w:numId w:val="2"/>
+        </w:numPr>
+      </w:pPr>
+      <w:r>
+        <w:t xml:space="preserve">Find sales growth &amp; stock price growth </w:t>
+      </w:r>
+      <w:r>
+        <w:t>–</w:t>
       </w:r>
       <w:r>
         <w:t xml:space="preserve"> </w:t>
       </w:r>
       <w:r>
-        <w:t xml:space="preserve">the </w:t>
-      </w:r>
-      <w:r>
-        <w:t>most</w:t>
-      </w:r>
-    </w:p>
-    <w:p>
-      <w:pPr>
-        <w:pStyle w:val="ListBullet"/>
-      </w:pPr>
-      <w:r>
-        <w:t xml:space="preserve">Data </w:t>
-      </w:r>
-      <w:r>
-        <w:t xml:space="preserve">Size: </w:t>
-      </w:r>
-      <w:r>
-        <w:t>~2</w:t>
-      </w:r>
-      <w:r>
-        <w:t>,000 rows;</w:t>
-      </w:r>
-      <w:r>
-        <w:t xml:space="preserve"> (manageable on Excel for accuracy validation purpose)</w:t>
-      </w:r>
-    </w:p>
-    <w:p>
-      <w:pPr>
-        <w:pStyle w:val="ListBullet"/>
-        <w:tabs>
-          <w:tab w:val="clear" w:pos="360"/>
-        </w:tabs>
-      </w:pPr>
-      <w:r>
-        <w:t>Datasets: finance related data</w:t>
-      </w:r>
-    </w:p>
-    <w:p>
-      <w:pPr>
-        <w:pStyle w:val="ListBullet"/>
-      </w:pPr>
-      <w:r>
-        <w:t>Breakdown of tasks:</w:t>
-      </w:r>
-    </w:p>
-    <w:p>
-      <w:pPr>
-        <w:pStyle w:val="ListBullet"/>
-        <w:tabs>
-          <w:tab w:val="clear" w:pos="360"/>
-          <w:tab w:val="num" w:pos="720"/>
-        </w:tabs>
-        <w:ind w:left="720"/>
-      </w:pPr>
-      <w:r>
-        <w:t xml:space="preserve">Find the proper data sets </w:t>
-      </w:r>
-      <w:r>
-        <w:t>–</w:t>
-      </w:r>
-      <w:r>
-        <w:t xml:space="preserve"> </w:t>
-      </w:r>
-      <w:r>
-        <w:t>Fahad &amp; Marvin</w:t>
-      </w:r>
-    </w:p>
-    <w:p>
-      <w:pPr>
-        <w:pStyle w:val="ListBullet"/>
-        <w:tabs>
-          <w:tab w:val="clear" w:pos="360"/>
-          <w:tab w:val="num" w:pos="720"/>
-        </w:tabs>
-        <w:ind w:left="720"/>
-      </w:pPr>
-      <w:r>
-        <w:t>Look into MLR – Hannah &amp; Sharon</w:t>
-      </w:r>
-    </w:p>
-    <w:p>
-      <w:pPr>
-        <w:pStyle w:val="ListBullet"/>
-        <w:tabs>
-          <w:tab w:val="clear" w:pos="360"/>
-          <w:tab w:val="num" w:pos="720"/>
-        </w:tabs>
-        <w:ind w:left="720"/>
-      </w:pPr>
-      <w:r>
-        <w:t>API – finance related – All members</w:t>
-      </w:r>
-    </w:p>
-    <w:p>
-      <w:pPr>
-        <w:pStyle w:val="ListBullet"/>
-        <w:tabs>
-          <w:tab w:val="clear" w:pos="360"/>
-          <w:tab w:val="num" w:pos="720"/>
-        </w:tabs>
-        <w:ind w:left="720"/>
-      </w:pPr>
-      <w:r>
-        <w:t>Analysis</w:t>
+        <w:t>quarter over quarter (</w:t>
+      </w:r>
+      <w:r>
+        <w:t>CY quarter x vs LY quarter x</w:t>
+      </w:r>
+      <w:r>
+        <w:t>)</w:t>
+      </w:r>
+    </w:p>
+    <w:p>
+      <w:pPr>
+        <w:pStyle w:val="ListBullet"/>
+        <w:numPr>
+          <w:ilvl w:val="1"/>
+          <w:numId w:val="2"/>
+        </w:numPr>
+      </w:pPr>
+      <w:r>
+        <w:t>Key charts – scatter plot</w:t>
+      </w:r>
+      <w:r>
+        <w:t xml:space="preserve"> (with linear regression)</w:t>
+      </w:r>
+      <w:r>
+        <w:t xml:space="preserve">, </w:t>
+      </w:r>
+      <w:r>
+        <w:t>line chart</w:t>
+      </w:r>
+      <w:r>
+        <w:t xml:space="preserve"> (timeline)</w:t>
+      </w:r>
+      <w:r>
+        <w:t xml:space="preserve">, </w:t>
+      </w:r>
+      <w:r>
+        <w:t>boxplot (see the ratio between growth in sales vs growth in stock price, and see if there are any outliers)</w:t>
+      </w:r>
+    </w:p>
+    <w:p>
+      <w:pPr>
+        <w:pStyle w:val="ListBullet"/>
+        <w:numPr>
+          <w:ilvl w:val="1"/>
+          <w:numId w:val="2"/>
+        </w:numPr>
+      </w:pPr>
+      <w:r>
+        <w:t>Key figures – correlation between the 2 growth</w:t>
+      </w:r>
+      <w:r>
+        <w:t xml:space="preserve"> ratios (from scatter plot)</w:t>
+      </w:r>
+    </w:p>
+    <w:p>
+      <w:pPr>
+        <w:pStyle w:val="ListBullet"/>
+        <w:numPr>
+          <w:ilvl w:val="1"/>
+          <w:numId w:val="2"/>
+        </w:numPr>
+      </w:pPr>
+      <w:r>
+        <w:t>API – gmaps the top 10 (may be more companies) companies’ headquarters’ location &amp; see which city is potentially better for a job (lol)</w:t>
+      </w:r>
+      <w:r>
+        <w:t xml:space="preserve"> &amp; potentially use API to get </w:t>
+      </w:r>
+      <w:r>
+        <w:t>price related data</w:t>
       </w:r>
       <w:bookmarkStart w:id="0" w:name="_GoBack"/>
       <w:bookmarkEnd w:id="0"/>
-      <w:r>
-        <w:t xml:space="preserve"> – All members</w:t>
-      </w:r>
+    </w:p>
+    <w:p>
+      <w:pPr>
+        <w:pStyle w:val="ListBullet"/>
+        <w:numPr>
+          <w:ilvl w:val="0"/>
+          <w:numId w:val="2"/>
+        </w:numPr>
+      </w:pPr>
+      <w:r>
+        <w:t>Responsibilities:</w:t>
+      </w:r>
+    </w:p>
+    <w:p>
+      <w:pPr>
+        <w:pStyle w:val="ListBullet"/>
+        <w:numPr>
+          <w:ilvl w:val="1"/>
+          <w:numId w:val="2"/>
+        </w:numPr>
+      </w:pPr>
+      <w:r>
+        <w:t xml:space="preserve">Find the proper data sets </w:t>
+      </w:r>
+      <w:r>
+        <w:t>–</w:t>
+      </w:r>
+      <w:r>
+        <w:t xml:space="preserve"> </w:t>
+      </w:r>
+      <w:r>
+        <w:t>Fahad &amp; Marvin</w:t>
+      </w:r>
+    </w:p>
+    <w:p>
+      <w:pPr>
+        <w:pStyle w:val="ListBullet"/>
+        <w:numPr>
+          <w:ilvl w:val="1"/>
+          <w:numId w:val="2"/>
+        </w:numPr>
+      </w:pPr>
+      <w:r>
+        <w:t>Rest – all members</w:t>
+      </w:r>
+    </w:p>
+    <w:p>
+      <w:pPr>
+        <w:pStyle w:val="ListBullet"/>
+        <w:numPr>
+          <w:ilvl w:val="0"/>
+          <w:numId w:val="0"/>
+        </w:numPr>
+        <w:ind w:left="360" w:hanging="360"/>
+      </w:pPr>
     </w:p>
     <w:p>
       <w:pPr>
@@ -318,8 +368,124 @@
       </w:rPr>
     </w:lvl>
   </w:abstractNum>
+  <w:abstractNum w:abstractNumId="1" w15:restartNumberingAfterBreak="0">
+    <w:nsid w:val="4A752F26"/>
+    <w:multiLevelType w:val="multilevel"/>
+    <w:tmpl w:val="10090021"/>
+    <w:lvl w:ilvl="0">
+      <w:start w:val="1"/>
+      <w:numFmt w:val="bullet"/>
+      <w:lvlText w:val=""/>
+      <w:lvlJc w:val="left"/>
+      <w:pPr>
+        <w:ind w:left="360" w:hanging="360"/>
+      </w:pPr>
+      <w:rPr>
+        <w:rFonts w:ascii="Wingdings" w:hAnsi="Wingdings" w:hint="default"/>
+      </w:rPr>
+    </w:lvl>
+    <w:lvl w:ilvl="1">
+      <w:start w:val="1"/>
+      <w:numFmt w:val="bullet"/>
+      <w:lvlText w:val=""/>
+      <w:lvlJc w:val="left"/>
+      <w:pPr>
+        <w:ind w:left="720" w:hanging="360"/>
+      </w:pPr>
+      <w:rPr>
+        <w:rFonts w:ascii="Wingdings" w:hAnsi="Wingdings" w:hint="default"/>
+      </w:rPr>
+    </w:lvl>
+    <w:lvl w:ilvl="2">
+      <w:start w:val="1"/>
+      <w:numFmt w:val="bullet"/>
+      <w:lvlText w:val=""/>
+      <w:lvlJc w:val="left"/>
+      <w:pPr>
+        <w:ind w:left="1080" w:hanging="360"/>
+      </w:pPr>
+      <w:rPr>
+        <w:rFonts w:ascii="Wingdings" w:hAnsi="Wingdings" w:hint="default"/>
+      </w:rPr>
+    </w:lvl>
+    <w:lvl w:ilvl="3">
+      <w:start w:val="1"/>
+      <w:numFmt w:val="bullet"/>
+      <w:lvlText w:val=""/>
+      <w:lvlJc w:val="left"/>
+      <w:pPr>
+        <w:ind w:left="1440" w:hanging="360"/>
+      </w:pPr>
+      <w:rPr>
+        <w:rFonts w:ascii="Symbol" w:hAnsi="Symbol" w:hint="default"/>
+      </w:rPr>
+    </w:lvl>
+    <w:lvl w:ilvl="4">
+      <w:start w:val="1"/>
+      <w:numFmt w:val="bullet"/>
+      <w:lvlText w:val=""/>
+      <w:lvlJc w:val="left"/>
+      <w:pPr>
+        <w:ind w:left="1800" w:hanging="360"/>
+      </w:pPr>
+      <w:rPr>
+        <w:rFonts w:ascii="Symbol" w:hAnsi="Symbol" w:hint="default"/>
+      </w:rPr>
+    </w:lvl>
+    <w:lvl w:ilvl="5">
+      <w:start w:val="1"/>
+      <w:numFmt w:val="bullet"/>
+      <w:lvlText w:val=""/>
+      <w:lvlJc w:val="left"/>
+      <w:pPr>
+        <w:ind w:left="2160" w:hanging="360"/>
+      </w:pPr>
+      <w:rPr>
+        <w:rFonts w:ascii="Wingdings" w:hAnsi="Wingdings" w:hint="default"/>
+      </w:rPr>
+    </w:lvl>
+    <w:lvl w:ilvl="6">
+      <w:start w:val="1"/>
+      <w:numFmt w:val="bullet"/>
+      <w:lvlText w:val=""/>
+      <w:lvlJc w:val="left"/>
+      <w:pPr>
+        <w:ind w:left="2520" w:hanging="360"/>
+      </w:pPr>
+      <w:rPr>
+        <w:rFonts w:ascii="Wingdings" w:hAnsi="Wingdings" w:hint="default"/>
+      </w:rPr>
+    </w:lvl>
+    <w:lvl w:ilvl="7">
+      <w:start w:val="1"/>
+      <w:numFmt w:val="bullet"/>
+      <w:lvlText w:val=""/>
+      <w:lvlJc w:val="left"/>
+      <w:pPr>
+        <w:ind w:left="2880" w:hanging="360"/>
+      </w:pPr>
+      <w:rPr>
+        <w:rFonts w:ascii="Symbol" w:hAnsi="Symbol" w:hint="default"/>
+      </w:rPr>
+    </w:lvl>
+    <w:lvl w:ilvl="8">
+      <w:start w:val="1"/>
+      <w:numFmt w:val="bullet"/>
+      <w:lvlText w:val=""/>
+      <w:lvlJc w:val="left"/>
+      <w:pPr>
+        <w:ind w:left="3240" w:hanging="360"/>
+      </w:pPr>
+      <w:rPr>
+        <w:rFonts w:ascii="Symbol" w:hAnsi="Symbol" w:hint="default"/>
+      </w:rPr>
+    </w:lvl>
+  </w:abstractNum>
   <w:num w:numId="1">
     <w:abstractNumId w:val="0"/>
+  </w:num>
+  <w:num w:numId="2">
+    <w:abstractNumId w:val="1"/>
   </w:num>
 </w:numbering>
 </file>
@@ -763,6 +929,17 @@
       <w:contextualSpacing/>
     </w:pPr>
   </w:style>
+  <w:style w:type="paragraph" w:styleId="ListParagraph">
+    <w:name w:val="List Paragraph"/>
+    <w:basedOn w:val="Normal"/>
+    <w:uiPriority w:val="34"/>
+    <w:qFormat/>
+    <w:rsid w:val="00E71C97"/>
+    <w:pPr>
+      <w:ind w:left="720"/>
+      <w:contextualSpacing/>
+    </w:pPr>
+  </w:style>
 </w:styles>
 </file>
 

</xml_diff>